<commit_message>
Updated the report. Some mistakes was have been fixed
</commit_message>
<xml_diff>
--- a/lab_02/lab_02 Danylo Sykylinda.docx
+++ b/lab_02/lab_02 Danylo Sykylinda.docx
@@ -204,15 +204,12 @@
         </w:rPr>
       </w:pPr>
       <w:r>
-        <w:t xml:space="preserve">Виконання </w:t>
-      </w:r>
-      <w:proofErr w:type="spellStart"/>
-      <w:r>
-        <w:t>завданння</w:t>
-      </w:r>
-      <w:proofErr w:type="spellEnd"/>
-      <w:r>
-        <w:t xml:space="preserve">: </w:t>
+        <w:t>Виконання завдан</w:t>
+      </w:r>
+      <w:bookmarkStart w:id="0" w:name="_GoBack"/>
+      <w:bookmarkEnd w:id="0"/>
+      <w:r>
+        <w:t xml:space="preserve">ня: </w:t>
       </w:r>
     </w:p>
     <w:p>
@@ -543,7 +540,13 @@
         <w:rPr>
           <w:lang w:val="en-US"/>
         </w:rPr>
-        <w:t>main().</w:t>
+        <w:t>main</w:t>
+      </w:r>
+      <w:r>
+        <w:rPr>
+          <w:lang w:val="ru-RU"/>
+        </w:rPr>
+        <w:t>().</w:t>
       </w:r>
     </w:p>
     <w:p>
@@ -609,7 +612,6 @@
         </w:rPr>
         <w:t>_</w:t>
       </w:r>
-      <w:proofErr w:type="gramStart"/>
       <w:r>
         <w:rPr>
           <w:lang w:val="en-US"/>
@@ -620,14 +622,7 @@
         <w:rPr>
           <w:lang w:val="ru-RU"/>
         </w:rPr>
-        <w:t>(</w:t>
-      </w:r>
-      <w:proofErr w:type="gramEnd"/>
-      <w:r>
-        <w:rPr>
-          <w:lang w:val="ru-RU"/>
-        </w:rPr>
-        <w:t>)</w:t>
+        <w:t>()</w:t>
       </w:r>
       <w:r>
         <w:t>, прийматиме два аргументи назву файлу та масив, які потрібно записати.</w:t>
@@ -1555,15 +1550,9 @@
         <w:t>()</w:t>
       </w:r>
       <w:r>
-        <w:rPr>
-          <w:lang w:val="ru-RU"/>
-        </w:rPr>
         <w:t>.</w:t>
       </w:r>
       <w:r>
-        <w:rPr>
-          <w:lang w:val="ru-RU"/>
-        </w:rPr>
         <w:t xml:space="preserve"> </w:t>
       </w:r>
       <w:r>
@@ -1576,9 +1565,6 @@
         <w:t>side</w:t>
       </w:r>
       <w:r>
-        <w:rPr>
-          <w:lang w:val="ru-RU"/>
-        </w:rPr>
         <w:t>_</w:t>
       </w:r>
       <w:r>
@@ -1588,9 +1574,6 @@
         <w:t>effect</w:t>
       </w:r>
       <w:r>
-        <w:rPr>
-          <w:lang w:val="ru-RU"/>
-        </w:rPr>
         <w:t xml:space="preserve"> </w:t>
       </w:r>
       <w:r>
@@ -1687,9 +1670,6 @@
         <w:t>Michael</w:t>
       </w:r>
       <w:r>
-        <w:rPr>
-          <w:lang w:val="ru-RU"/>
-        </w:rPr>
         <w:t xml:space="preserve"> </w:t>
       </w:r>
       <w:r>
@@ -2434,19 +2414,7 @@
         <w:rPr>
           <w:lang w:val="ru-RU"/>
         </w:rPr>
-        <w:t>од</w:t>
-      </w:r>
-      <w:r>
-        <w:rPr>
-          <w:lang w:val="ru-RU"/>
-        </w:rPr>
-        <w:t xml:space="preserve">у </w:t>
-      </w:r>
-      <w:r>
-        <w:rPr>
-          <w:lang w:val="ru-RU"/>
-        </w:rPr>
-        <w:t xml:space="preserve">файлу </w:t>
+        <w:t xml:space="preserve">оду файлу </w:t>
       </w:r>
       <w:r>
         <w:rPr>
@@ -2582,32 +2550,14 @@
         <w:rPr>
           <w:lang w:val="ru-RU"/>
         </w:rPr>
-        <w:t>Пр</w:t>
-      </w:r>
-      <w:r>
-        <w:rPr>
-          <w:lang w:val="ru-RU"/>
-        </w:rPr>
-        <w:t>од</w:t>
-      </w:r>
-      <w:r>
-        <w:rPr>
-          <w:lang w:val="ru-RU"/>
-        </w:rPr>
-        <w:t>овження</w:t>
-      </w:r>
-      <w:proofErr w:type="spellEnd"/>
-      <w:r>
-        <w:rPr>
-          <w:lang w:val="ru-RU"/>
-        </w:rPr>
-        <w:t xml:space="preserve"> коду</w:t>
-      </w:r>
-      <w:r>
-        <w:rPr>
-          <w:lang w:val="ru-RU"/>
-        </w:rPr>
-        <w:t xml:space="preserve"> файлу </w:t>
+        <w:t>Продовження</w:t>
+      </w:r>
+      <w:proofErr w:type="spellEnd"/>
+      <w:r>
+        <w:rPr>
+          <w:lang w:val="ru-RU"/>
+        </w:rPr>
+        <w:t xml:space="preserve"> коду файлу </w:t>
       </w:r>
       <w:r>
         <w:rPr>
@@ -3006,10 +2956,7 @@
         <w:t xml:space="preserve"> </w:t>
       </w:r>
       <w:r>
-        <w:t xml:space="preserve">для роботи </w:t>
-      </w:r>
-      <w:r>
-        <w:t xml:space="preserve">тесту </w:t>
+        <w:t xml:space="preserve">для роботи тесту </w:t>
       </w:r>
       <w:r>
         <w:rPr>
@@ -3145,8 +3092,6 @@
         <w:spacing w:after="0"/>
         <w:ind w:left="1134" w:right="850"/>
       </w:pPr>
-      <w:bookmarkStart w:id="0" w:name="_GoBack"/>
-      <w:bookmarkEnd w:id="0"/>
     </w:p>
     <w:sectPr>
       <w:headerReference w:type="default" r:id="rId15"/>

</xml_diff>